<commit_message>
Added project timeline to the assumptions
</commit_message>
<xml_diff>
--- a/Section3/system design for image processing.docx
+++ b/Section3/system design for image processing.docx
@@ -307,16 +307,7 @@
           <w:sz w:val="21"/>
           <w:szCs w:val="21"/>
         </w:rPr>
-        <w:t>Architecture design can meet the business use cases</w:t>
-      </w:r>
-      <w:r>
-        <w:rPr>
-          <w:rFonts w:ascii="Helvetica" w:eastAsia="Times New Roman" w:hAnsi="Helvetica" w:cs="Helvetica"/>
-          <w:color w:val="333333"/>
-          <w:sz w:val="21"/>
-          <w:szCs w:val="21"/>
-        </w:rPr>
-        <w:t xml:space="preserve"> or end user requirements</w:t>
+        <w:t>The proposed solution can meet project timeline</w:t>
       </w:r>
     </w:p>
     <w:p>
@@ -342,7 +333,60 @@
           <w:sz w:val="21"/>
           <w:szCs w:val="21"/>
         </w:rPr>
-        <w:t>Kibana is the only BI tool use by the company so that we don’t introduce additional BI tool and there will be challenge to maintain lot of BI tools</w:t>
+        <w:t>Architecture design can meet the business use cases</w:t>
+      </w:r>
+      <w:r>
+        <w:rPr>
+          <w:rFonts w:ascii="Helvetica" w:eastAsia="Times New Roman" w:hAnsi="Helvetica" w:cs="Helvetica"/>
+          <w:color w:val="333333"/>
+          <w:sz w:val="21"/>
+          <w:szCs w:val="21"/>
+        </w:rPr>
+        <w:t xml:space="preserve"> or end user requirements</w:t>
+      </w:r>
+    </w:p>
+    <w:p>
+      <w:pPr>
+        <w:pStyle w:val="ListParagraph"/>
+        <w:numPr>
+          <w:ilvl w:val="0"/>
+          <w:numId w:val="2"/>
+        </w:numPr>
+        <w:spacing w:before="100" w:beforeAutospacing="1" w:after="100" w:afterAutospacing="1" w:line="240" w:lineRule="auto"/>
+        <w:jc w:val="both"/>
+        <w:rPr>
+          <w:rFonts w:ascii="Helvetica" w:eastAsia="Times New Roman" w:hAnsi="Helvetica" w:cs="Helvetica"/>
+          <w:color w:val="333333"/>
+          <w:sz w:val="21"/>
+          <w:szCs w:val="21"/>
+        </w:rPr>
+      </w:pPr>
+      <w:r>
+        <w:rPr>
+          <w:rFonts w:ascii="Helvetica" w:eastAsia="Times New Roman" w:hAnsi="Helvetica" w:cs="Helvetica"/>
+          <w:color w:val="333333"/>
+          <w:sz w:val="21"/>
+          <w:szCs w:val="21"/>
+        </w:rPr>
+        <w:t xml:space="preserve">Kibana is the only BI tool use by the company so that we don’t introduce additional BI tool and there will be challenge to maintain </w:t>
+      </w:r>
+      <w:r>
+        <w:rPr>
+          <w:rFonts w:ascii="Helvetica" w:eastAsia="Times New Roman" w:hAnsi="Helvetica" w:cs="Helvetica"/>
+          <w:color w:val="333333"/>
+          <w:sz w:val="21"/>
+          <w:szCs w:val="21"/>
+        </w:rPr>
+        <w:t>additional</w:t>
+      </w:r>
+      <w:r>
+        <w:rPr>
+          <w:rFonts w:ascii="Helvetica" w:eastAsia="Times New Roman" w:hAnsi="Helvetica" w:cs="Helvetica"/>
+          <w:color w:val="333333"/>
+          <w:sz w:val="21"/>
+          <w:szCs w:val="21"/>
+        </w:rPr>
+        <w:t xml:space="preserve"> BI tools</w:t>
       </w:r>
     </w:p>
     <w:p>

</xml_diff>